<commit_message>
trabajando en la memoria...
</commit_message>
<xml_diff>
--- a/memoria/esqueleto memoria.docx
+++ b/memoria/esqueleto memoria.docx
@@ -19,6 +19,31 @@
       </w:r>
     </w:p>
     <w:p>
+      <w:r>
+        <w:t>Este es mi tío Julián Mateo</w:t>
+      </w:r>
+    </w:p>
+    <w:p>
+      <w:r>
+        <w:t>*selfie con él*</w:t>
+      </w:r>
+    </w:p>
+    <w:p>
+      <w:r>
+        <w:t>Julián tuvo un accidente…</w:t>
+      </w:r>
+    </w:p>
+    <w:p>
+      <w:r>
+        <w:t xml:space="preserve">Tiene movilidad, pero no fuerza en el agarre. </w:t>
+      </w:r>
+    </w:p>
+    <w:p>
+      <w:r>
+        <w:t>Según la onu, le población envejecida blablaba…</w:t>
+      </w:r>
+    </w:p>
+    <w:p>
       <w:pPr>
         <w:pStyle w:val="Ttulo2"/>
       </w:pPr>
@@ -26,61 +51,721 @@
         <w:t>Objetivos</w:t>
       </w:r>
     </w:p>
-    <w:p/>
+    <w:p>
+      <w:r>
+        <w:t>Según [X] se define un agarre sano como uno con las capacidades de…</w:t>
+      </w:r>
+    </w:p>
+    <w:p>
+      <w:r>
+        <w:t>Diseño electromecánico y control de</w:t>
+      </w:r>
+      <w:r>
+        <w:t>l sistema de actuación de</w:t>
+      </w:r>
+      <w:r>
+        <w:t xml:space="preserve"> u</w:t>
+      </w:r>
+      <w:r>
+        <w:t xml:space="preserve">n exoesqueleto para </w:t>
+      </w:r>
+      <w:r>
+        <w:rPr>
+          <w:b/>
+          <w:bCs/>
+        </w:rPr>
+        <w:t>la asistencia al agarre</w:t>
+      </w:r>
+      <w:r>
+        <w:t xml:space="preserve">, </w:t>
+      </w:r>
+      <w:r>
+        <w:t>con el objetivo de llevar</w:t>
+      </w:r>
+      <w:r>
+        <w:t xml:space="preserve"> un agarre patológico a</w:t>
+      </w:r>
+      <w:r>
+        <w:t xml:space="preserve"> niveles equivalentes de</w:t>
+      </w:r>
+      <w:r>
+        <w:t xml:space="preserve"> funcionalidad en las tareas diarias de un agarre sano.</w:t>
+      </w:r>
+    </w:p>
+    <w:p>
+      <w:r>
+        <w:t>Mínimamente intrusivo en la sensibilidad de la mano.</w:t>
+      </w:r>
+    </w:p>
+    <w:p>
+      <w:r>
+        <w:t>Reducir el volumen y peso (encumbrance)</w:t>
+      </w:r>
+    </w:p>
+    <w:p>
+      <w:r>
+        <w:t>Reducir el coste</w:t>
+      </w:r>
+    </w:p>
+    <w:p>
+      <w:r>
+        <w:t>Accesibilidad de materiales y tecnología</w:t>
+      </w:r>
+    </w:p>
+    <w:p>
+      <w:r>
+        <w:t>Hacer un sistema completamente actuado, no infraactuarlo</w:t>
+      </w:r>
+    </w:p>
+    <w:p>
+      <w:r>
+        <w:t>Cubrir los mvtos de [tal cual y pascual]</w:t>
+      </w:r>
+    </w:p>
+    <w:p>
+      <w:r>
+        <w:t>Diseño ajustable para distintos casos</w:t>
+      </w:r>
+    </w:p>
+    <w:p>
+      <w:r>
+        <w:t>Miniaturización de la electromecánica</w:t>
+      </w:r>
+    </w:p>
     <w:p>
       <w:pPr>
         <w:pStyle w:val="Ttulo2"/>
       </w:pPr>
       <w:r>
-        <w:t xml:space="preserve">Resumen de </w:t>
-      </w:r>
-      <w:proofErr w:type="spellStart"/>
-      <w:r>
-        <w:t>caps</w:t>
-      </w:r>
-      <w:proofErr w:type="spellEnd"/>
+        <w:t>No o</w:t>
+      </w:r>
+      <w:r>
+        <w:t>bjetivos</w:t>
+      </w:r>
+    </w:p>
+    <w:p>
+      <w:r>
+        <w:t>Optimización</w:t>
+      </w:r>
+    </w:p>
+    <w:p>
+      <w:r>
+        <w:t>Miniaturización de la electrónica</w:t>
+      </w:r>
+    </w:p>
+    <w:p>
+      <w:r>
+        <w:t>Cumplimiento de normativa</w:t>
+      </w:r>
+    </w:p>
+    <w:p>
+      <w:r>
+        <w:t>Potenciación más allá del uso estándar del agarre para aplicaciones del día a día</w:t>
+      </w:r>
+    </w:p>
+    <w:p>
+      <w:r>
+        <w:t>Sustitución de la mano</w:t>
+      </w:r>
+    </w:p>
+    <w:p>
+      <w:r>
+        <w:t>Eficiencia energética</w:t>
+      </w:r>
+    </w:p>
+    <w:p>
+      <w:pPr>
+        <w:pStyle w:val="Ttulo2"/>
+      </w:pPr>
+      <w:r>
+        <w:t>Resumen de caps (this paper is organized as follows, in ch. 1…)</w:t>
+      </w:r>
+    </w:p>
+    <w:p>
+      <w:pPr>
+        <w:pStyle w:val="Ttulo1"/>
+      </w:pPr>
+      <w:r>
+        <w:t>Estado del arte</w:t>
+      </w:r>
+    </w:p>
+    <w:p>
+      <w:r>
+        <w:t>*30-40 recientes ~10 yrs</w:t>
+      </w:r>
+    </w:p>
+    <w:p>
+      <w:r>
+        <w:t xml:space="preserve">Qué ayuda nos puede prestar la tecnología para ello? </w:t>
+      </w:r>
+      <w:r>
+        <w:t>vamos a definir qué es un exoesqueleto para la mano, las características y distintas opciones teconlógicas a nuestra disposición</w:t>
+      </w:r>
+    </w:p>
+    <w:p>
+      <w:r>
+        <w:lastRenderedPageBreak/>
+        <w:t>*meter tremebundo estado del arte aquí*</w:t>
+      </w:r>
+    </w:p>
+    <w:p>
+      <w:pPr>
+        <w:ind w:left="708"/>
+      </w:pPr>
+      <w:r>
+        <w:t>Tipos de tecnologías: ventajas, inconvenientes y tendencias. Definición de tecnologías convencionales.</w:t>
+      </w:r>
+    </w:p>
+    <w:p>
+      <w:pPr>
+        <w:ind w:left="708"/>
+      </w:pPr>
+      <w:r>
+        <w:t>Problema de los ejes coincidentes y distintos tipos de solución</w:t>
+      </w:r>
+    </w:p>
+    <w:p>
+      <w:pPr>
+        <w:ind w:left="708"/>
+      </w:pPr>
+      <w:r>
+        <w:t>Distintos usos para los exoesqueletos para la mano</w:t>
+      </w:r>
+    </w:p>
+    <w:p>
+      <w:r>
+        <w:t xml:space="preserve">Sin embargo, los exoesqueletos para la mano como algo comercial están lejos de ser algo extendido. </w:t>
+      </w:r>
+    </w:p>
+    <w:p>
+      <w:r>
+        <w:t>Podemos encontrar ejemplo como X, Y y Z + descs… sin embargo, sus aplicaciones son limitadas y su precio elevado?? Tal y como se ve en X, las características que desean los susarion son tal cual y pascual. De los exoequeletos comerciales cuales las cumplen?</w:t>
+      </w:r>
+    </w:p>
+    <w:p>
+      <w:r>
+        <w:t>*tabla de carács VS exos comerciales. Esto será una miquiherramienta para la sección de resultados</w:t>
+      </w:r>
+    </w:p>
+    <w:p>
+      <w:r>
+        <w:t>*Nombre/año/aplicación/actuadores/transmisión/sensorica/características de la encuesta a potenciales usuarios/…</w:t>
+      </w:r>
+    </w:p>
+    <w:p>
+      <w:r>
+        <w:t>Y en el mundo académico qué tenemos? Lo siguiente:</w:t>
+      </w:r>
+    </w:p>
+    <w:p>
+      <w:r>
+        <w:t>*another toblerone</w:t>
+      </w:r>
+    </w:p>
+    <w:p>
+      <w:pPr>
+        <w:pStyle w:val="Ttulo2"/>
+      </w:pPr>
+      <w:r>
+        <w:t>Fundamentos generales</w:t>
+      </w:r>
       <w:r>
         <w:t xml:space="preserve"> (</w:t>
       </w:r>
-      <w:proofErr w:type="spellStart"/>
-      <w:r>
-        <w:t>this</w:t>
-      </w:r>
-      <w:proofErr w:type="spellEnd"/>
+      <w:r>
+        <w:t xml:space="preserve">Lo q necesitaré </w:t>
+      </w:r>
+      <w:r>
+        <w:t>saber para el</w:t>
+      </w:r>
+      <w:r>
+        <w:t xml:space="preserve"> desarollor</w:t>
+      </w:r>
+      <w:r>
+        <w:t>)</w:t>
+      </w:r>
+    </w:p>
+    <w:p>
+      <w:pPr>
+        <w:pStyle w:val="Ttulo2"/>
+      </w:pPr>
+      <w:r>
+        <w:t>Biomecánica de la mano</w:t>
+      </w:r>
+    </w:p>
+    <w:p>
+      <w:r>
+        <w:t>De dentro a fuera</w:t>
+      </w:r>
+    </w:p>
+    <w:p>
+      <w:pPr>
+        <w:pStyle w:val="Prrafodelista"/>
+        <w:numPr>
+          <w:ilvl w:val="0"/>
+          <w:numId w:val="5"/>
+        </w:numPr>
+      </w:pPr>
+      <w:r>
+        <w:t>Huesos</w:t>
+      </w:r>
+    </w:p>
+    <w:p>
+      <w:pPr>
+        <w:pStyle w:val="Prrafodelista"/>
+        <w:numPr>
+          <w:ilvl w:val="0"/>
+          <w:numId w:val="5"/>
+        </w:numPr>
+      </w:pPr>
+      <w:r>
+        <w:t>Músculos y tendones</w:t>
+      </w:r>
+    </w:p>
+    <w:p>
+      <w:pPr>
+        <w:pStyle w:val="Prrafodelista"/>
+        <w:numPr>
+          <w:ilvl w:val="0"/>
+          <w:numId w:val="5"/>
+        </w:numPr>
+      </w:pPr>
+      <w:r>
+        <w:t>Piel</w:t>
+      </w:r>
+    </w:p>
+    <w:p>
+      <w:pPr>
+        <w:pStyle w:val="Prrafodelista"/>
+        <w:numPr>
+          <w:ilvl w:val="0"/>
+          <w:numId w:val="5"/>
+        </w:numPr>
+      </w:pPr>
+      <w:r>
+        <w:t>Tipos de agarre y + comunes</w:t>
+      </w:r>
+    </w:p>
+    <w:p>
+      <w:pPr>
+        <w:pStyle w:val="Ttulo2"/>
+      </w:pPr>
+      <w:r>
+        <w:t>Microcontrolador</w:t>
+      </w:r>
+    </w:p>
+    <w:p>
+      <w:pPr>
+        <w:pStyle w:val="Prrafodelista"/>
+        <w:numPr>
+          <w:ilvl w:val="0"/>
+          <w:numId w:val="5"/>
+        </w:numPr>
+      </w:pPr>
+      <w:r>
+        <w:t>Por ahora un Arduino, más adelante un st en placa custom</w:t>
+      </w:r>
+    </w:p>
+    <w:p>
+      <w:pPr>
+        <w:ind w:left="360"/>
+      </w:pPr>
+      <w:r>
+        <w:t>Se hará uso de</w:t>
+      </w:r>
+    </w:p>
+    <w:p>
+      <w:pPr>
+        <w:pStyle w:val="Prrafodelista"/>
+        <w:numPr>
+          <w:ilvl w:val="0"/>
+          <w:numId w:val="5"/>
+        </w:numPr>
+      </w:pPr>
+      <w:r>
+        <w:t>PWM</w:t>
+      </w:r>
+    </w:p>
+    <w:p>
+      <w:pPr>
+        <w:pStyle w:val="Prrafodelista"/>
+        <w:numPr>
+          <w:ilvl w:val="0"/>
+          <w:numId w:val="5"/>
+        </w:numPr>
+      </w:pPr>
+      <w:r>
+        <w:t>ADC</w:t>
+      </w:r>
+    </w:p>
+    <w:p>
+      <w:pPr>
+        <w:pStyle w:val="Prrafodelista"/>
+        <w:numPr>
+          <w:ilvl w:val="0"/>
+          <w:numId w:val="5"/>
+        </w:numPr>
+      </w:pPr>
+      <w:r>
+        <w:t>Se probó i2c</w:t>
+      </w:r>
+    </w:p>
+    <w:p>
+      <w:pPr>
+        <w:pStyle w:val="Ttulo2"/>
+      </w:pPr>
+      <w:r>
+        <w:t>Entorno</w:t>
+      </w:r>
+    </w:p>
+    <w:p>
+      <w:r>
+        <w:t>IDE de arduino</w:t>
+      </w:r>
+    </w:p>
+    <w:p>
+      <w:r>
+        <w:t>Matlab-simulink</w:t>
+      </w:r>
+    </w:p>
+    <w:p>
+      <w:pPr>
+        <w:pStyle w:val="Ttulo2"/>
+      </w:pPr>
+      <w:r>
+        <w:t>Mecánica</w:t>
+      </w:r>
+    </w:p>
+    <w:p>
+      <w:r>
+        <w:t>Mecanismos en general, de barras y de centro remoto</w:t>
+      </w:r>
+    </w:p>
+    <w:p>
+      <w:pPr>
+        <w:pStyle w:val="Ttulo1"/>
+      </w:pPr>
+      <w:r>
+        <w:lastRenderedPageBreak/>
+        <w:t>Desarrollo</w:t>
+      </w:r>
+    </w:p>
+    <w:p>
+      <w:pPr>
+        <w:pStyle w:val="Ttulo2"/>
+      </w:pPr>
+      <w:r>
+        <w:t>Diseño de la maqueta</w:t>
+      </w:r>
+    </w:p>
+    <w:p>
+      <w:r>
+        <w:t>Proceso, datos, diagramas de flujo</w:t>
+      </w:r>
+    </w:p>
+    <w:p>
+      <w:r>
+        <w:t>Primero a elegir un motor, potenciómetro y diseñar el mecanismo de barras, así como la bancada. Identificación en apartado de modelado y control.</w:t>
+      </w:r>
+    </w:p>
+    <w:p>
+      <w:r>
+        <w:t>Elección de motores: v</w:t>
+      </w:r>
+      <w:r>
+        <w:t>elocidad de cierre de la mano en 0.5s (empírico)</w:t>
+      </w:r>
+      <w:r>
+        <w:t xml:space="preserve">. A 12V o 5V. Elección de reductora. </w:t>
+      </w:r>
+    </w:p>
+    <w:p>
+      <w:r>
+        <w:t>8 iteraciones hasta que estoy satisfecho</w:t>
+      </w:r>
+    </w:p>
+    <w:p>
+      <w:pPr>
+        <w:pStyle w:val="Prrafodelista"/>
+        <w:numPr>
+          <w:ilvl w:val="0"/>
+          <w:numId w:val="5"/>
+        </w:numPr>
+      </w:pPr>
+      <w:r>
+        <w:t>Iteración 1: ejes como tuercas</w:t>
+      </w:r>
+    </w:p>
+    <w:p>
+      <w:pPr>
+        <w:pStyle w:val="Prrafodelista"/>
+        <w:numPr>
+          <w:ilvl w:val="0"/>
+          <w:numId w:val="5"/>
+        </w:numPr>
+      </w:pPr>
+      <w:r>
+        <w:t>It2: clipsa</w:t>
+      </w:r>
+    </w:p>
+    <w:p>
+      <w:pPr>
+        <w:pStyle w:val="Prrafodelista"/>
+        <w:numPr>
+          <w:ilvl w:val="0"/>
+          <w:numId w:val="5"/>
+        </w:numPr>
+      </w:pPr>
+      <w:r>
+        <w:t>It3:</w:t>
+      </w:r>
       <w:r>
         <w:t xml:space="preserve"> </w:t>
       </w:r>
-      <w:proofErr w:type="spellStart"/>
-      <w:r>
-        <w:t>paper</w:t>
-      </w:r>
-      <w:proofErr w:type="spellEnd"/>
-      <w:r>
-        <w:t xml:space="preserve"> </w:t>
-      </w:r>
-      <w:proofErr w:type="spellStart"/>
-      <w:r>
-        <w:t>is</w:t>
-      </w:r>
-      <w:proofErr w:type="spellEnd"/>
-      <w:r>
-        <w:t xml:space="preserve"> </w:t>
-      </w:r>
-      <w:proofErr w:type="spellStart"/>
-      <w:r>
-        <w:t>organized</w:t>
-      </w:r>
-      <w:proofErr w:type="spellEnd"/>
-      <w:r>
-        <w:t xml:space="preserve"> as </w:t>
-      </w:r>
-      <w:proofErr w:type="spellStart"/>
-      <w:r>
-        <w:t>follows</w:t>
-      </w:r>
-      <w:proofErr w:type="spellEnd"/>
-      <w:r>
-        <w:t>, in ch. 1…)</w:t>
+      <w:r>
+        <w:t>…</w:t>
+      </w:r>
+    </w:p>
+    <w:p>
+      <w:pPr>
+        <w:pStyle w:val="Prrafodelista"/>
+        <w:numPr>
+          <w:ilvl w:val="0"/>
+          <w:numId w:val="5"/>
+        </w:numPr>
+      </w:pPr>
+      <w:r>
+        <w:t>Itn-1: cojinetes a base de boli bic</w:t>
+      </w:r>
+    </w:p>
+    <w:p>
+      <w:pPr>
+        <w:pStyle w:val="Prrafodelista"/>
+        <w:numPr>
+          <w:ilvl w:val="0"/>
+          <w:numId w:val="5"/>
+        </w:numPr>
+      </w:pPr>
+      <w:r>
+        <w:t>Itn: ajuste de tolerancias</w:t>
+      </w:r>
+    </w:p>
+    <w:p>
+      <w:r>
+        <w:t xml:space="preserve">Etapa de potencia: elegida a partir del </w:t>
+      </w:r>
+      <w:r>
+        <w:t xml:space="preserve">motor. </w:t>
+      </w:r>
+    </w:p>
+    <w:p>
+      <w:pPr>
+        <w:pStyle w:val="Prrafodelista"/>
+        <w:numPr>
+          <w:ilvl w:val="0"/>
+          <w:numId w:val="5"/>
+        </w:numPr>
+      </w:pPr>
+      <w:r>
+        <w:t>Medida de I: hueco para poner resistencia shunt o amperímetro, vaya</w:t>
+      </w:r>
+    </w:p>
+    <w:p>
+      <w:r>
+        <w:t>Ruido en la sensórica: “desacoplo” de etapa de potencia y sensores</w:t>
+      </w:r>
+    </w:p>
+    <w:p>
+      <w:r>
+        <w:t>Obtención de setpoint: guante sensorizado</w:t>
+      </w:r>
+    </w:p>
+    <w:p>
+      <w:r>
+        <w:t>Concatenación de módulos.</w:t>
+      </w:r>
+    </w:p>
+    <w:p>
+      <w:r>
+        <w:t>Detección de la intencionalidad con EMG</w:t>
+      </w:r>
+    </w:p>
+    <w:p>
+      <w:r>
+        <w:t>Plataforma para colocar los módulos</w:t>
+      </w:r>
+    </w:p>
+    <w:p>
+      <w:pPr>
+        <w:pStyle w:val="Ttulo2"/>
+      </w:pPr>
+      <w:r>
+        <w:t>Modelado y control</w:t>
+      </w:r>
+    </w:p>
+    <w:p>
+      <w:r>
+        <w:t>Control en posición</w:t>
+      </w:r>
+    </w:p>
+    <w:p>
+      <w:r>
+        <w:t>Control de fuerza. Medida indirecta a través de la intensidad del motor</w:t>
+      </w:r>
+    </w:p>
+    <w:p>
+      <w:r>
+        <w:t>Identificar motor</w:t>
+      </w:r>
+    </w:p>
+    <w:p>
+      <w:pPr>
+        <w:pStyle w:val="Prrafodelista"/>
+        <w:numPr>
+          <w:ilvl w:val="0"/>
+          <w:numId w:val="5"/>
+        </w:numPr>
+      </w:pPr>
+      <w:r>
+        <w:t>Modelo teórico</w:t>
+      </w:r>
+    </w:p>
+    <w:p>
+      <w:pPr>
+        <w:pStyle w:val="Prrafodelista"/>
+        <w:numPr>
+          <w:ilvl w:val="0"/>
+          <w:numId w:val="5"/>
+        </w:numPr>
+      </w:pPr>
+      <w:r>
+        <w:t>Banco de pruebas</w:t>
+      </w:r>
+    </w:p>
+    <w:p>
+      <w:pPr>
+        <w:pStyle w:val="Prrafodelista"/>
+        <w:numPr>
+          <w:ilvl w:val="0"/>
+          <w:numId w:val="5"/>
+        </w:numPr>
+      </w:pPr>
+      <w:r>
+        <w:t>Tratamiento de resultados, razones etc…</w:t>
+      </w:r>
+    </w:p>
+    <w:p>
+      <w:r>
+        <w:t>Identificar potenciómetro</w:t>
+      </w:r>
+    </w:p>
+    <w:p>
+      <w:pPr>
+        <w:pStyle w:val="Prrafodelista"/>
+        <w:numPr>
+          <w:ilvl w:val="0"/>
+          <w:numId w:val="5"/>
+        </w:numPr>
+      </w:pPr>
+      <w:r>
+        <w:t>“</w:t>
+      </w:r>
+      <w:r>
+        <w:tab/>
+        <w:t>“</w:t>
+      </w:r>
+    </w:p>
+    <w:p>
+      <w:r>
+        <w:t>Modelado del sistema: péndulo invertido gobernado por motor dc con reductora</w:t>
+      </w:r>
+    </w:p>
+    <w:p>
+      <w:r>
+        <w:t>Ecuaciones en el tiempo</w:t>
+      </w:r>
+    </w:p>
+    <w:p>
+      <w:r>
+        <w:t>Trabajo en movimiento libre alrededor de x angulo</w:t>
+      </w:r>
+    </w:p>
+    <w:p>
+      <w:r>
+        <w:t>Trabajo en bloqueo</w:t>
+      </w:r>
+    </w:p>
+    <w:p>
+      <w:r>
+        <w:t>Identificación empírica</w:t>
+      </w:r>
+    </w:p>
+    <w:p>
+      <w:r>
+        <w:lastRenderedPageBreak/>
+        <w:t xml:space="preserve">Ñapa del lazo para controlar la posición y que converja en vez de trabajar en velocidad omg. </w:t>
+      </w:r>
+    </w:p>
+    <w:p>
+      <w:r>
+        <w:t>Diseño de reguladores: requisitos</w:t>
+      </w:r>
+    </w:p>
+    <w:p>
+      <w:pPr>
+        <w:pStyle w:val="Prrafodelista"/>
+        <w:numPr>
+          <w:ilvl w:val="0"/>
+          <w:numId w:val="5"/>
+        </w:numPr>
+      </w:pPr>
+      <w:r>
+        <w:t>Overshoot mínimo</w:t>
+      </w:r>
+    </w:p>
+    <w:p>
+      <w:pPr>
+        <w:pStyle w:val="Prrafodelista"/>
+        <w:numPr>
+          <w:ilvl w:val="0"/>
+          <w:numId w:val="5"/>
+        </w:numPr>
+      </w:pPr>
+      <w:r>
+        <w:t>Menor tiempo de reacción</w:t>
+      </w:r>
+    </w:p>
+    <w:p>
+      <w:r>
+        <w:t>Diseño por LDR</w:t>
+      </w:r>
+    </w:p>
+    <w:p>
+      <w:r>
+        <w:t>Diseño por ZN-Escalon</w:t>
+      </w:r>
+    </w:p>
+    <w:p>
+      <w:r>
+        <w:t>Diseño por ZN-frecuencia?</w:t>
+      </w:r>
+    </w:p>
+    <w:p>
+      <w:r>
+        <w:t xml:space="preserve">Diseño por </w:t>
+      </w:r>
+      <w:r>
+        <w:t>el otro que no me acuerdo ahora como se llama</w:t>
+      </w:r>
+    </w:p>
+    <w:p>
+      <w:r>
+        <w:t>Todo/nada</w:t>
+      </w:r>
+    </w:p>
+    <w:p>
+      <w:r>
+        <w:t>Diseño a ojo sobre la maqueta</w:t>
       </w:r>
     </w:p>
     <w:p>
@@ -88,35 +773,143 @@
         <w:pStyle w:val="Ttulo1"/>
       </w:pPr>
       <w:r>
-        <w:t>Estado del arte</w:t>
-      </w:r>
-    </w:p>
-    <w:p>
-      <w:r>
-        <w:t xml:space="preserve">*30-40 recientes ~10 </w:t>
-      </w:r>
-      <w:proofErr w:type="spellStart"/>
-      <w:r>
-        <w:t>yrs</w:t>
-      </w:r>
-      <w:proofErr w:type="spellEnd"/>
-    </w:p>
-    <w:p>
-      <w:r>
-        <w:t xml:space="preserve">IEE, </w:t>
-      </w:r>
-      <w:proofErr w:type="spellStart"/>
-      <w:r>
-        <w:t>elsvier</w:t>
-      </w:r>
-      <w:proofErr w:type="spellEnd"/>
+        <w:t>Resultados</w:t>
+      </w:r>
+    </w:p>
+    <w:p>
+      <w:r>
+        <w:t>Resp. Transitoria</w:t>
+      </w:r>
+      <w:r>
+        <w:t xml:space="preserve"> ante escalón, ante rampa, en frecuencia, tolerancia a</w:t>
+      </w:r>
+      <w:r>
+        <w:t xml:space="preserve"> ruido,</w:t>
+      </w:r>
+      <w:r>
+        <w:t xml:space="preserve"> tolerancia ante c</w:t>
+      </w:r>
+      <w:r>
+        <w:t>arga</w:t>
+      </w:r>
+      <w:r>
+        <w:t>s. Simulado VS empírico.</w:t>
+      </w:r>
+    </w:p>
+    <w:p>
+      <w:pPr>
+        <w:pStyle w:val="Ttulo2"/>
+      </w:pPr>
+      <w:r>
+        <w:t>Conclusiones</w:t>
+      </w:r>
+    </w:p>
+    <w:p>
+      <w:r>
+        <w:t>“se ha conseguido..:”</w:t>
+      </w:r>
+    </w:p>
+    <w:p>
+      <w:r>
+        <w:t xml:space="preserve">Explicación final del diseño mecánico </w:t>
+      </w:r>
+    </w:p>
+    <w:p>
+      <w:r>
+        <w:t xml:space="preserve">Módulo ajustable </w:t>
+      </w:r>
+    </w:p>
+    <w:p>
+      <w:r>
+        <w:t>Sobra el control en posición contante. Solo para ir al dedo. Cambiar de control de posición al de velocidad (acelerar al máx hasta que toque, ahí frenar o cambiar a fza)</w:t>
+      </w:r>
+    </w:p>
+    <w:p>
+      <w:r>
+        <w:t>El control en fuerza tampoco tiene que ser muy loco</w:t>
+      </w:r>
     </w:p>
     <w:p>
       <w:pPr>
         <w:pStyle w:val="Ttulo1"/>
       </w:pPr>
       <w:r>
-        <w:t>Fundamentos generales</w:t>
+        <w:t>T</w:t>
+      </w:r>
+      <w:r>
+        <w:t>rabajo futuro</w:t>
+      </w:r>
+    </w:p>
+    <w:p>
+      <w:r>
+        <w:t>Deteción de la intencionalidad con manga de presión</w:t>
+      </w:r>
+    </w:p>
+    <w:p>
+      <w:r>
+        <w:t>Identificación y optimización del mecanismo de barras</w:t>
+      </w:r>
+    </w:p>
+    <w:p>
+      <w:r>
+        <w:t>Mejora en la ergonomía en general</w:t>
+      </w:r>
+    </w:p>
+    <w:p>
+      <w:r>
+        <w:t>Motores hechos para trabajar en bloqueo</w:t>
+      </w:r>
+    </w:p>
+    <w:p>
+      <w:r>
+        <w:t>Seguridad del usuario</w:t>
+      </w:r>
+    </w:p>
+    <w:p>
+      <w:r>
+        <w:t>Medida directa de la fuerza</w:t>
+      </w:r>
+    </w:p>
+    <w:p>
+      <w:r>
+        <w:t>Identificación de un mercado</w:t>
+      </w:r>
+    </w:p>
+    <w:p>
+      <w:r>
+        <w:t>Creación de piezas regulables y tamaños estándar basados en datos biométricos poblacionales</w:t>
+      </w:r>
+    </w:p>
+    <w:p>
+      <w:r>
+        <w:t>Parametrización del diseño mecánico</w:t>
+      </w:r>
+    </w:p>
+    <w:p>
+      <w:pPr>
+        <w:rPr>
+          <w:rFonts w:asciiTheme="majorHAnsi" w:eastAsiaTheme="majorEastAsia" w:hAnsiTheme="majorHAnsi" w:cstheme="majorBidi"/>
+          <w:color w:val="2F5496" w:themeColor="accent1" w:themeShade="BF"/>
+          <w:sz w:val="32"/>
+          <w:szCs w:val="32"/>
+        </w:rPr>
+      </w:pPr>
+      <w:r>
+        <w:br w:type="page"/>
+      </w:r>
+    </w:p>
+    <w:p>
+      <w:pPr>
+        <w:pStyle w:val="Ttulo1"/>
+      </w:pPr>
+      <w:r>
+        <w:lastRenderedPageBreak/>
+        <w:t>Bibliografía</w:t>
+      </w:r>
+    </w:p>
+    <w:p>
+      <w:r>
+        <w:t>(numerada respecto a caps)</w:t>
       </w:r>
     </w:p>
     <w:p>
@@ -124,44 +917,39 @@
         <w:pStyle w:val="Ttulo2"/>
       </w:pPr>
       <w:r>
-        <w:t>Ar</w:t>
-      </w:r>
-      <w:r>
-        <w:t>d</w:t>
-      </w:r>
-      <w:r>
-        <w:t>uino</w:t>
+        <w:t>Fuentes</w:t>
       </w:r>
     </w:p>
     <w:p>
       <w:pPr>
         <w:pStyle w:val="Ttulo2"/>
       </w:pPr>
-      <w:proofErr w:type="spellStart"/>
-      <w:r>
-        <w:t>Rehab</w:t>
-      </w:r>
-      <w:proofErr w:type="spellEnd"/>
+      <w:r>
+        <w:t>Figs</w:t>
+      </w:r>
     </w:p>
     <w:p>
       <w:pPr>
         <w:pStyle w:val="Ttulo2"/>
       </w:pPr>
       <w:r>
-        <w:t xml:space="preserve">Lo q necesitaré en el </w:t>
-      </w:r>
-      <w:proofErr w:type="spellStart"/>
-      <w:r>
-        <w:t>desarollor</w:t>
-      </w:r>
-      <w:proofErr w:type="spellEnd"/>
+        <w:t>Tablas</w:t>
+      </w:r>
+    </w:p>
+    <w:p>
+      <w:pPr>
+        <w:pStyle w:val="Ttulo2"/>
+      </w:pPr>
+      <w:r>
+        <w:t>Imgs</w:t>
+      </w:r>
     </w:p>
     <w:p>
       <w:pPr>
         <w:pStyle w:val="Ttulo1"/>
       </w:pPr>
       <w:r>
-        <w:t>Desarrollo</w:t>
+        <w:t>Anexos</w:t>
       </w:r>
     </w:p>
     <w:p>
@@ -169,12 +957,7 @@
         <w:pStyle w:val="Ttulo2"/>
       </w:pPr>
       <w:r>
-        <w:t>Diseño de la maqueta</w:t>
-      </w:r>
-    </w:p>
-    <w:p>
-      <w:r>
-        <w:t>Proceso, datos, diagramas de flujo</w:t>
+        <w:t>Código</w:t>
       </w:r>
     </w:p>
     <w:p>
@@ -182,133 +965,15 @@
         <w:pStyle w:val="Ttulo2"/>
       </w:pPr>
       <w:r>
-        <w:t>Modelado y control</w:t>
-      </w:r>
-    </w:p>
-    <w:p>
-      <w:pPr>
-        <w:pStyle w:val="Ttulo1"/>
-      </w:pPr>
-      <w:r>
-        <w:t>Resultados</w:t>
+        <w:t>Planos</w:t>
       </w:r>
     </w:p>
     <w:p>
       <w:pPr>
         <w:pStyle w:val="Ttulo2"/>
       </w:pPr>
-      <w:proofErr w:type="spellStart"/>
-      <w:r>
-        <w:t>Resp</w:t>
-      </w:r>
-      <w:proofErr w:type="spellEnd"/>
-      <w:r>
-        <w:t>. Transitoria, ruido, cargas…</w:t>
-      </w:r>
-    </w:p>
-    <w:p>
-      <w:pPr>
-        <w:pStyle w:val="Ttulo2"/>
-      </w:pPr>
-      <w:r>
-        <w:t>Conclusiones y trabajo futuro</w:t>
-      </w:r>
-    </w:p>
-    <w:p>
-      <w:pPr>
-        <w:pStyle w:val="Ttulo2"/>
-      </w:pPr>
-      <w:r>
-        <w:t xml:space="preserve">“se ha </w:t>
-      </w:r>
-      <w:proofErr w:type="gramStart"/>
-      <w:r>
-        <w:t>conseguido..</w:t>
-      </w:r>
-      <w:proofErr w:type="gramEnd"/>
-      <w:r>
-        <w:t>:”</w:t>
-      </w:r>
-    </w:p>
-    <w:p>
-      <w:pPr>
-        <w:pStyle w:val="Ttulo1"/>
-      </w:pPr>
-      <w:r>
-        <w:t>Bibliografía</w:t>
-      </w:r>
-    </w:p>
-    <w:p>
-      <w:pPr>
-        <w:pStyle w:val="Ttulo2"/>
-      </w:pPr>
-      <w:r>
-        <w:t>Fuentes</w:t>
-      </w:r>
-    </w:p>
-    <w:p>
-      <w:pPr>
-        <w:pStyle w:val="Ttulo2"/>
-      </w:pPr>
-      <w:proofErr w:type="spellStart"/>
-      <w:r>
-        <w:t>Figs</w:t>
-      </w:r>
-      <w:proofErr w:type="spellEnd"/>
-    </w:p>
-    <w:p>
-      <w:pPr>
-        <w:pStyle w:val="Ttulo2"/>
-      </w:pPr>
-      <w:r>
-        <w:t>Tablas</w:t>
-      </w:r>
-    </w:p>
-    <w:p>
-      <w:pPr>
-        <w:pStyle w:val="Ttulo2"/>
-      </w:pPr>
-      <w:proofErr w:type="spellStart"/>
-      <w:r>
-        <w:t>Imgs</w:t>
-      </w:r>
-      <w:proofErr w:type="spellEnd"/>
-    </w:p>
-    <w:p>
-      <w:r>
-        <w:t xml:space="preserve">(numeradas respecto a </w:t>
-      </w:r>
-      <w:proofErr w:type="spellStart"/>
-      <w:r>
-        <w:t>caps</w:t>
-      </w:r>
-      <w:proofErr w:type="spellEnd"/>
-      <w:r>
-        <w:t>)</w:t>
-      </w:r>
-    </w:p>
-    <w:p>
-      <w:pPr>
-        <w:pStyle w:val="Ttulo1"/>
-      </w:pPr>
-      <w:r>
-        <w:t>Anexos</w:t>
-      </w:r>
-    </w:p>
-    <w:p>
-      <w:pPr>
-        <w:pStyle w:val="Ttulo2"/>
-      </w:pPr>
-      <w:r>
-        <w:t>Código</w:t>
-      </w:r>
-    </w:p>
-    <w:p>
-      <w:pPr>
-        <w:pStyle w:val="Ttulo2"/>
-      </w:pPr>
-      <w:r>
-        <w:t>Planos</w:t>
+      <w:r>
+        <w:t>Glosario</w:t>
       </w:r>
     </w:p>
     <w:p>
@@ -325,6 +990,586 @@
     </w:sectPr>
   </w:body>
 </w:document>
+</file>
+
+<file path=word/numbering.xml><?xml version="1.0" encoding="utf-8"?>
+<w:numbering xmlns:wpc="http://schemas.microsoft.com/office/word/2010/wordprocessingCanvas" xmlns:cx="http://schemas.microsoft.com/office/drawing/2014/chartex" xmlns:cx1="http://schemas.microsoft.com/office/drawing/2015/9/8/chartex" xmlns:cx2="http://schemas.microsoft.com/office/drawing/2015/10/21/chartex" xmlns:cx3="http://schemas.microsoft.com/office/drawing/2016/5/9/chartex" xmlns:cx4="http://schemas.microsoft.com/office/drawing/2016/5/10/chartex" xmlns:cx5="http://schemas.microsoft.com/office/drawing/2016/5/11/chartex" xmlns:cx6="http://schemas.microsoft.com/office/drawing/2016/5/12/chartex" xmlns:cx7="http://schemas.microsoft.com/office/drawing/2016/5/13/chartex" xmlns:cx8="http://schemas.microsoft.com/office/drawing/2016/5/14/chartex" xmlns:mc="http://schemas.openxmlformats.org/markup-compatibility/2006" xmlns:aink="http://schemas.microsoft.com/office/drawing/2016/ink" xmlns:am3d="http://schemas.microsoft.com/office/drawing/2017/model3d" xmlns:o="urn:schemas-microsoft-com:office:office" xmlns:oel="http://schemas.microsoft.com/office/2019/extlst" xmlns:r="http://schemas.openxmlformats.org/officeDocument/2006/relationships" xmlns:m="http://schemas.openxmlformats.org/officeDocument/2006/math" xmlns:v="urn:schemas-microsoft-com:vml" xmlns:wp14="http://schemas.microsoft.com/office/word/2010/wordprocessingDrawing" xmlns:wp="http://schemas.openxmlformats.org/drawingml/2006/wordprocessingDrawing" xmlns:w10="urn:schemas-microsoft-com:office:word" xmlns:w="http://schemas.openxmlformats.org/wordprocessingml/2006/main" xmlns:w14="http://schemas.microsoft.com/office/word/2010/wordml" xmlns:w15="http://schemas.microsoft.com/office/word/2012/wordml" xmlns:w16cex="http://schemas.microsoft.com/office/word/2018/wordml/cex" xmlns:w16cid="http://schemas.microsoft.com/office/word/2016/wordml/cid" xmlns:w16="http://schemas.microsoft.com/office/word/2018/wordml" xmlns:w16sdtdh="http://schemas.microsoft.com/office/word/2020/wordml/sdtdatahash" xmlns:w16se="http://schemas.microsoft.com/office/word/2015/wordml/symex" xmlns:wpg="http://schemas.microsoft.com/office/word/2010/wordprocessingGroup" xmlns:wpi="http://schemas.microsoft.com/office/word/2010/wordprocessingInk" xmlns:wne="http://schemas.microsoft.com/office/word/2006/wordml" xmlns:wps="http://schemas.microsoft.com/office/word/2010/wordprocessingShape" mc:Ignorable="w14 w15 w16se w16cid w16 w16cex w16sdtdh wp14">
+  <w:abstractNum w:abstractNumId="0" w15:restartNumberingAfterBreak="0">
+    <w:nsid w:val="27657DBA"/>
+    <w:multiLevelType w:val="hybridMultilevel"/>
+    <w:tmpl w:val="F2A66BA8"/>
+    <w:lvl w:ilvl="0" w:tplc="99166E18">
+      <w:numFmt w:val="bullet"/>
+      <w:lvlText w:val="-"/>
+      <w:lvlJc w:val="left"/>
+      <w:pPr>
+        <w:ind w:left="720" w:hanging="360"/>
+      </w:pPr>
+      <w:rPr>
+        <w:rFonts w:ascii="Calibri" w:eastAsiaTheme="minorHAnsi" w:hAnsi="Calibri" w:cs="Calibri" w:hint="default"/>
+      </w:rPr>
+    </w:lvl>
+    <w:lvl w:ilvl="1" w:tplc="0C0A0003" w:tentative="1">
+      <w:start w:val="1"/>
+      <w:numFmt w:val="bullet"/>
+      <w:lvlText w:val="o"/>
+      <w:lvlJc w:val="left"/>
+      <w:pPr>
+        <w:ind w:left="1440" w:hanging="360"/>
+      </w:pPr>
+      <w:rPr>
+        <w:rFonts w:ascii="Courier New" w:hAnsi="Courier New" w:cs="Courier New" w:hint="default"/>
+      </w:rPr>
+    </w:lvl>
+    <w:lvl w:ilvl="2" w:tplc="0C0A0005" w:tentative="1">
+      <w:start w:val="1"/>
+      <w:numFmt w:val="bullet"/>
+      <w:lvlText w:val=""/>
+      <w:lvlJc w:val="left"/>
+      <w:pPr>
+        <w:ind w:left="2160" w:hanging="360"/>
+      </w:pPr>
+      <w:rPr>
+        <w:rFonts w:ascii="Wingdings" w:hAnsi="Wingdings" w:hint="default"/>
+      </w:rPr>
+    </w:lvl>
+    <w:lvl w:ilvl="3" w:tplc="0C0A0001" w:tentative="1">
+      <w:start w:val="1"/>
+      <w:numFmt w:val="bullet"/>
+      <w:lvlText w:val=""/>
+      <w:lvlJc w:val="left"/>
+      <w:pPr>
+        <w:ind w:left="2880" w:hanging="360"/>
+      </w:pPr>
+      <w:rPr>
+        <w:rFonts w:ascii="Symbol" w:hAnsi="Symbol" w:hint="default"/>
+      </w:rPr>
+    </w:lvl>
+    <w:lvl w:ilvl="4" w:tplc="0C0A0003" w:tentative="1">
+      <w:start w:val="1"/>
+      <w:numFmt w:val="bullet"/>
+      <w:lvlText w:val="o"/>
+      <w:lvlJc w:val="left"/>
+      <w:pPr>
+        <w:ind w:left="3600" w:hanging="360"/>
+      </w:pPr>
+      <w:rPr>
+        <w:rFonts w:ascii="Courier New" w:hAnsi="Courier New" w:cs="Courier New" w:hint="default"/>
+      </w:rPr>
+    </w:lvl>
+    <w:lvl w:ilvl="5" w:tplc="0C0A0005" w:tentative="1">
+      <w:start w:val="1"/>
+      <w:numFmt w:val="bullet"/>
+      <w:lvlText w:val=""/>
+      <w:lvlJc w:val="left"/>
+      <w:pPr>
+        <w:ind w:left="4320" w:hanging="360"/>
+      </w:pPr>
+      <w:rPr>
+        <w:rFonts w:ascii="Wingdings" w:hAnsi="Wingdings" w:hint="default"/>
+      </w:rPr>
+    </w:lvl>
+    <w:lvl w:ilvl="6" w:tplc="0C0A0001" w:tentative="1">
+      <w:start w:val="1"/>
+      <w:numFmt w:val="bullet"/>
+      <w:lvlText w:val=""/>
+      <w:lvlJc w:val="left"/>
+      <w:pPr>
+        <w:ind w:left="5040" w:hanging="360"/>
+      </w:pPr>
+      <w:rPr>
+        <w:rFonts w:ascii="Symbol" w:hAnsi="Symbol" w:hint="default"/>
+      </w:rPr>
+    </w:lvl>
+    <w:lvl w:ilvl="7" w:tplc="0C0A0003" w:tentative="1">
+      <w:start w:val="1"/>
+      <w:numFmt w:val="bullet"/>
+      <w:lvlText w:val="o"/>
+      <w:lvlJc w:val="left"/>
+      <w:pPr>
+        <w:ind w:left="5760" w:hanging="360"/>
+      </w:pPr>
+      <w:rPr>
+        <w:rFonts w:ascii="Courier New" w:hAnsi="Courier New" w:cs="Courier New" w:hint="default"/>
+      </w:rPr>
+    </w:lvl>
+    <w:lvl w:ilvl="8" w:tplc="0C0A0005" w:tentative="1">
+      <w:start w:val="1"/>
+      <w:numFmt w:val="bullet"/>
+      <w:lvlText w:val=""/>
+      <w:lvlJc w:val="left"/>
+      <w:pPr>
+        <w:ind w:left="6480" w:hanging="360"/>
+      </w:pPr>
+      <w:rPr>
+        <w:rFonts w:ascii="Wingdings" w:hAnsi="Wingdings" w:hint="default"/>
+      </w:rPr>
+    </w:lvl>
+  </w:abstractNum>
+  <w:abstractNum w:abstractNumId="1" w15:restartNumberingAfterBreak="0">
+    <w:nsid w:val="39F52ADE"/>
+    <w:multiLevelType w:val="hybridMultilevel"/>
+    <w:tmpl w:val="0ED8B060"/>
+    <w:lvl w:ilvl="0" w:tplc="0B5AF8D8">
+      <w:numFmt w:val="bullet"/>
+      <w:lvlText w:val="-"/>
+      <w:lvlJc w:val="left"/>
+      <w:pPr>
+        <w:ind w:left="720" w:hanging="360"/>
+      </w:pPr>
+      <w:rPr>
+        <w:rFonts w:ascii="Calibri" w:eastAsiaTheme="minorHAnsi" w:hAnsi="Calibri" w:cs="Calibri" w:hint="default"/>
+      </w:rPr>
+    </w:lvl>
+    <w:lvl w:ilvl="1" w:tplc="0C0A0003" w:tentative="1">
+      <w:start w:val="1"/>
+      <w:numFmt w:val="bullet"/>
+      <w:lvlText w:val="o"/>
+      <w:lvlJc w:val="left"/>
+      <w:pPr>
+        <w:ind w:left="1440" w:hanging="360"/>
+      </w:pPr>
+      <w:rPr>
+        <w:rFonts w:ascii="Courier New" w:hAnsi="Courier New" w:cs="Courier New" w:hint="default"/>
+      </w:rPr>
+    </w:lvl>
+    <w:lvl w:ilvl="2" w:tplc="0C0A0005" w:tentative="1">
+      <w:start w:val="1"/>
+      <w:numFmt w:val="bullet"/>
+      <w:lvlText w:val=""/>
+      <w:lvlJc w:val="left"/>
+      <w:pPr>
+        <w:ind w:left="2160" w:hanging="360"/>
+      </w:pPr>
+      <w:rPr>
+        <w:rFonts w:ascii="Wingdings" w:hAnsi="Wingdings" w:hint="default"/>
+      </w:rPr>
+    </w:lvl>
+    <w:lvl w:ilvl="3" w:tplc="0C0A0001" w:tentative="1">
+      <w:start w:val="1"/>
+      <w:numFmt w:val="bullet"/>
+      <w:lvlText w:val=""/>
+      <w:lvlJc w:val="left"/>
+      <w:pPr>
+        <w:ind w:left="2880" w:hanging="360"/>
+      </w:pPr>
+      <w:rPr>
+        <w:rFonts w:ascii="Symbol" w:hAnsi="Symbol" w:hint="default"/>
+      </w:rPr>
+    </w:lvl>
+    <w:lvl w:ilvl="4" w:tplc="0C0A0003" w:tentative="1">
+      <w:start w:val="1"/>
+      <w:numFmt w:val="bullet"/>
+      <w:lvlText w:val="o"/>
+      <w:lvlJc w:val="left"/>
+      <w:pPr>
+        <w:ind w:left="3600" w:hanging="360"/>
+      </w:pPr>
+      <w:rPr>
+        <w:rFonts w:ascii="Courier New" w:hAnsi="Courier New" w:cs="Courier New" w:hint="default"/>
+      </w:rPr>
+    </w:lvl>
+    <w:lvl w:ilvl="5" w:tplc="0C0A0005" w:tentative="1">
+      <w:start w:val="1"/>
+      <w:numFmt w:val="bullet"/>
+      <w:lvlText w:val=""/>
+      <w:lvlJc w:val="left"/>
+      <w:pPr>
+        <w:ind w:left="4320" w:hanging="360"/>
+      </w:pPr>
+      <w:rPr>
+        <w:rFonts w:ascii="Wingdings" w:hAnsi="Wingdings" w:hint="default"/>
+      </w:rPr>
+    </w:lvl>
+    <w:lvl w:ilvl="6" w:tplc="0C0A0001" w:tentative="1">
+      <w:start w:val="1"/>
+      <w:numFmt w:val="bullet"/>
+      <w:lvlText w:val=""/>
+      <w:lvlJc w:val="left"/>
+      <w:pPr>
+        <w:ind w:left="5040" w:hanging="360"/>
+      </w:pPr>
+      <w:rPr>
+        <w:rFonts w:ascii="Symbol" w:hAnsi="Symbol" w:hint="default"/>
+      </w:rPr>
+    </w:lvl>
+    <w:lvl w:ilvl="7" w:tplc="0C0A0003" w:tentative="1">
+      <w:start w:val="1"/>
+      <w:numFmt w:val="bullet"/>
+      <w:lvlText w:val="o"/>
+      <w:lvlJc w:val="left"/>
+      <w:pPr>
+        <w:ind w:left="5760" w:hanging="360"/>
+      </w:pPr>
+      <w:rPr>
+        <w:rFonts w:ascii="Courier New" w:hAnsi="Courier New" w:cs="Courier New" w:hint="default"/>
+      </w:rPr>
+    </w:lvl>
+    <w:lvl w:ilvl="8" w:tplc="0C0A0005" w:tentative="1">
+      <w:start w:val="1"/>
+      <w:numFmt w:val="bullet"/>
+      <w:lvlText w:val=""/>
+      <w:lvlJc w:val="left"/>
+      <w:pPr>
+        <w:ind w:left="6480" w:hanging="360"/>
+      </w:pPr>
+      <w:rPr>
+        <w:rFonts w:ascii="Wingdings" w:hAnsi="Wingdings" w:hint="default"/>
+      </w:rPr>
+    </w:lvl>
+  </w:abstractNum>
+  <w:abstractNum w:abstractNumId="2" w15:restartNumberingAfterBreak="0">
+    <w:nsid w:val="5CBE26D8"/>
+    <w:multiLevelType w:val="hybridMultilevel"/>
+    <w:tmpl w:val="2CCE4828"/>
+    <w:lvl w:ilvl="0" w:tplc="561C0AD6">
+      <w:numFmt w:val="bullet"/>
+      <w:lvlText w:val=""/>
+      <w:lvlJc w:val="left"/>
+      <w:pPr>
+        <w:ind w:left="720" w:hanging="360"/>
+      </w:pPr>
+      <w:rPr>
+        <w:rFonts w:ascii="Wingdings" w:eastAsiaTheme="minorHAnsi" w:hAnsi="Wingdings" w:cstheme="minorBidi" w:hint="default"/>
+      </w:rPr>
+    </w:lvl>
+    <w:lvl w:ilvl="1" w:tplc="0C0A0003" w:tentative="1">
+      <w:start w:val="1"/>
+      <w:numFmt w:val="bullet"/>
+      <w:lvlText w:val="o"/>
+      <w:lvlJc w:val="left"/>
+      <w:pPr>
+        <w:ind w:left="1440" w:hanging="360"/>
+      </w:pPr>
+      <w:rPr>
+        <w:rFonts w:ascii="Courier New" w:hAnsi="Courier New" w:cs="Courier New" w:hint="default"/>
+      </w:rPr>
+    </w:lvl>
+    <w:lvl w:ilvl="2" w:tplc="0C0A0005" w:tentative="1">
+      <w:start w:val="1"/>
+      <w:numFmt w:val="bullet"/>
+      <w:lvlText w:val=""/>
+      <w:lvlJc w:val="left"/>
+      <w:pPr>
+        <w:ind w:left="2160" w:hanging="360"/>
+      </w:pPr>
+      <w:rPr>
+        <w:rFonts w:ascii="Wingdings" w:hAnsi="Wingdings" w:hint="default"/>
+      </w:rPr>
+    </w:lvl>
+    <w:lvl w:ilvl="3" w:tplc="0C0A0001" w:tentative="1">
+      <w:start w:val="1"/>
+      <w:numFmt w:val="bullet"/>
+      <w:lvlText w:val=""/>
+      <w:lvlJc w:val="left"/>
+      <w:pPr>
+        <w:ind w:left="2880" w:hanging="360"/>
+      </w:pPr>
+      <w:rPr>
+        <w:rFonts w:ascii="Symbol" w:hAnsi="Symbol" w:hint="default"/>
+      </w:rPr>
+    </w:lvl>
+    <w:lvl w:ilvl="4" w:tplc="0C0A0003" w:tentative="1">
+      <w:start w:val="1"/>
+      <w:numFmt w:val="bullet"/>
+      <w:lvlText w:val="o"/>
+      <w:lvlJc w:val="left"/>
+      <w:pPr>
+        <w:ind w:left="3600" w:hanging="360"/>
+      </w:pPr>
+      <w:rPr>
+        <w:rFonts w:ascii="Courier New" w:hAnsi="Courier New" w:cs="Courier New" w:hint="default"/>
+      </w:rPr>
+    </w:lvl>
+    <w:lvl w:ilvl="5" w:tplc="0C0A0005" w:tentative="1">
+      <w:start w:val="1"/>
+      <w:numFmt w:val="bullet"/>
+      <w:lvlText w:val=""/>
+      <w:lvlJc w:val="left"/>
+      <w:pPr>
+        <w:ind w:left="4320" w:hanging="360"/>
+      </w:pPr>
+      <w:rPr>
+        <w:rFonts w:ascii="Wingdings" w:hAnsi="Wingdings" w:hint="default"/>
+      </w:rPr>
+    </w:lvl>
+    <w:lvl w:ilvl="6" w:tplc="0C0A0001" w:tentative="1">
+      <w:start w:val="1"/>
+      <w:numFmt w:val="bullet"/>
+      <w:lvlText w:val=""/>
+      <w:lvlJc w:val="left"/>
+      <w:pPr>
+        <w:ind w:left="5040" w:hanging="360"/>
+      </w:pPr>
+      <w:rPr>
+        <w:rFonts w:ascii="Symbol" w:hAnsi="Symbol" w:hint="default"/>
+      </w:rPr>
+    </w:lvl>
+    <w:lvl w:ilvl="7" w:tplc="0C0A0003" w:tentative="1">
+      <w:start w:val="1"/>
+      <w:numFmt w:val="bullet"/>
+      <w:lvlText w:val="o"/>
+      <w:lvlJc w:val="left"/>
+      <w:pPr>
+        <w:ind w:left="5760" w:hanging="360"/>
+      </w:pPr>
+      <w:rPr>
+        <w:rFonts w:ascii="Courier New" w:hAnsi="Courier New" w:cs="Courier New" w:hint="default"/>
+      </w:rPr>
+    </w:lvl>
+    <w:lvl w:ilvl="8" w:tplc="0C0A0005" w:tentative="1">
+      <w:start w:val="1"/>
+      <w:numFmt w:val="bullet"/>
+      <w:lvlText w:val=""/>
+      <w:lvlJc w:val="left"/>
+      <w:pPr>
+        <w:ind w:left="6480" w:hanging="360"/>
+      </w:pPr>
+      <w:rPr>
+        <w:rFonts w:ascii="Wingdings" w:hAnsi="Wingdings" w:hint="default"/>
+      </w:rPr>
+    </w:lvl>
+  </w:abstractNum>
+  <w:abstractNum w:abstractNumId="3" w15:restartNumberingAfterBreak="0">
+    <w:nsid w:val="73E86E46"/>
+    <w:multiLevelType w:val="hybridMultilevel"/>
+    <w:tmpl w:val="24F667D8"/>
+    <w:lvl w:ilvl="0" w:tplc="AC442ACC">
+      <w:numFmt w:val="bullet"/>
+      <w:lvlText w:val="-"/>
+      <w:lvlJc w:val="left"/>
+      <w:pPr>
+        <w:ind w:left="720" w:hanging="360"/>
+      </w:pPr>
+      <w:rPr>
+        <w:rFonts w:ascii="Calibri" w:eastAsiaTheme="minorHAnsi" w:hAnsi="Calibri" w:cs="Calibri" w:hint="default"/>
+      </w:rPr>
+    </w:lvl>
+    <w:lvl w:ilvl="1" w:tplc="0C0A0003" w:tentative="1">
+      <w:start w:val="1"/>
+      <w:numFmt w:val="bullet"/>
+      <w:lvlText w:val="o"/>
+      <w:lvlJc w:val="left"/>
+      <w:pPr>
+        <w:ind w:left="1440" w:hanging="360"/>
+      </w:pPr>
+      <w:rPr>
+        <w:rFonts w:ascii="Courier New" w:hAnsi="Courier New" w:cs="Courier New" w:hint="default"/>
+      </w:rPr>
+    </w:lvl>
+    <w:lvl w:ilvl="2" w:tplc="0C0A0005" w:tentative="1">
+      <w:start w:val="1"/>
+      <w:numFmt w:val="bullet"/>
+      <w:lvlText w:val=""/>
+      <w:lvlJc w:val="left"/>
+      <w:pPr>
+        <w:ind w:left="2160" w:hanging="360"/>
+      </w:pPr>
+      <w:rPr>
+        <w:rFonts w:ascii="Wingdings" w:hAnsi="Wingdings" w:hint="default"/>
+      </w:rPr>
+    </w:lvl>
+    <w:lvl w:ilvl="3" w:tplc="0C0A0001" w:tentative="1">
+      <w:start w:val="1"/>
+      <w:numFmt w:val="bullet"/>
+      <w:lvlText w:val=""/>
+      <w:lvlJc w:val="left"/>
+      <w:pPr>
+        <w:ind w:left="2880" w:hanging="360"/>
+      </w:pPr>
+      <w:rPr>
+        <w:rFonts w:ascii="Symbol" w:hAnsi="Symbol" w:hint="default"/>
+      </w:rPr>
+    </w:lvl>
+    <w:lvl w:ilvl="4" w:tplc="0C0A0003" w:tentative="1">
+      <w:start w:val="1"/>
+      <w:numFmt w:val="bullet"/>
+      <w:lvlText w:val="o"/>
+      <w:lvlJc w:val="left"/>
+      <w:pPr>
+        <w:ind w:left="3600" w:hanging="360"/>
+      </w:pPr>
+      <w:rPr>
+        <w:rFonts w:ascii="Courier New" w:hAnsi="Courier New" w:cs="Courier New" w:hint="default"/>
+      </w:rPr>
+    </w:lvl>
+    <w:lvl w:ilvl="5" w:tplc="0C0A0005" w:tentative="1">
+      <w:start w:val="1"/>
+      <w:numFmt w:val="bullet"/>
+      <w:lvlText w:val=""/>
+      <w:lvlJc w:val="left"/>
+      <w:pPr>
+        <w:ind w:left="4320" w:hanging="360"/>
+      </w:pPr>
+      <w:rPr>
+        <w:rFonts w:ascii="Wingdings" w:hAnsi="Wingdings" w:hint="default"/>
+      </w:rPr>
+    </w:lvl>
+    <w:lvl w:ilvl="6" w:tplc="0C0A0001" w:tentative="1">
+      <w:start w:val="1"/>
+      <w:numFmt w:val="bullet"/>
+      <w:lvlText w:val=""/>
+      <w:lvlJc w:val="left"/>
+      <w:pPr>
+        <w:ind w:left="5040" w:hanging="360"/>
+      </w:pPr>
+      <w:rPr>
+        <w:rFonts w:ascii="Symbol" w:hAnsi="Symbol" w:hint="default"/>
+      </w:rPr>
+    </w:lvl>
+    <w:lvl w:ilvl="7" w:tplc="0C0A0003" w:tentative="1">
+      <w:start w:val="1"/>
+      <w:numFmt w:val="bullet"/>
+      <w:lvlText w:val="o"/>
+      <w:lvlJc w:val="left"/>
+      <w:pPr>
+        <w:ind w:left="5760" w:hanging="360"/>
+      </w:pPr>
+      <w:rPr>
+        <w:rFonts w:ascii="Courier New" w:hAnsi="Courier New" w:cs="Courier New" w:hint="default"/>
+      </w:rPr>
+    </w:lvl>
+    <w:lvl w:ilvl="8" w:tplc="0C0A0005" w:tentative="1">
+      <w:start w:val="1"/>
+      <w:numFmt w:val="bullet"/>
+      <w:lvlText w:val=""/>
+      <w:lvlJc w:val="left"/>
+      <w:pPr>
+        <w:ind w:left="6480" w:hanging="360"/>
+      </w:pPr>
+      <w:rPr>
+        <w:rFonts w:ascii="Wingdings" w:hAnsi="Wingdings" w:hint="default"/>
+      </w:rPr>
+    </w:lvl>
+  </w:abstractNum>
+  <w:abstractNum w:abstractNumId="4" w15:restartNumberingAfterBreak="0">
+    <w:nsid w:val="779864BE"/>
+    <w:multiLevelType w:val="hybridMultilevel"/>
+    <w:tmpl w:val="0EAAD3AA"/>
+    <w:lvl w:ilvl="0" w:tplc="E10E7918">
+      <w:numFmt w:val="bullet"/>
+      <w:lvlText w:val=""/>
+      <w:lvlJc w:val="left"/>
+      <w:pPr>
+        <w:ind w:left="720" w:hanging="360"/>
+      </w:pPr>
+      <w:rPr>
+        <w:rFonts w:ascii="Wingdings" w:eastAsiaTheme="minorHAnsi" w:hAnsi="Wingdings" w:cstheme="minorBidi" w:hint="default"/>
+      </w:rPr>
+    </w:lvl>
+    <w:lvl w:ilvl="1" w:tplc="0C0A0003" w:tentative="1">
+      <w:start w:val="1"/>
+      <w:numFmt w:val="bullet"/>
+      <w:lvlText w:val="o"/>
+      <w:lvlJc w:val="left"/>
+      <w:pPr>
+        <w:ind w:left="1440" w:hanging="360"/>
+      </w:pPr>
+      <w:rPr>
+        <w:rFonts w:ascii="Courier New" w:hAnsi="Courier New" w:cs="Courier New" w:hint="default"/>
+      </w:rPr>
+    </w:lvl>
+    <w:lvl w:ilvl="2" w:tplc="0C0A0005" w:tentative="1">
+      <w:start w:val="1"/>
+      <w:numFmt w:val="bullet"/>
+      <w:lvlText w:val=""/>
+      <w:lvlJc w:val="left"/>
+      <w:pPr>
+        <w:ind w:left="2160" w:hanging="360"/>
+      </w:pPr>
+      <w:rPr>
+        <w:rFonts w:ascii="Wingdings" w:hAnsi="Wingdings" w:hint="default"/>
+      </w:rPr>
+    </w:lvl>
+    <w:lvl w:ilvl="3" w:tplc="0C0A0001" w:tentative="1">
+      <w:start w:val="1"/>
+      <w:numFmt w:val="bullet"/>
+      <w:lvlText w:val=""/>
+      <w:lvlJc w:val="left"/>
+      <w:pPr>
+        <w:ind w:left="2880" w:hanging="360"/>
+      </w:pPr>
+      <w:rPr>
+        <w:rFonts w:ascii="Symbol" w:hAnsi="Symbol" w:hint="default"/>
+      </w:rPr>
+    </w:lvl>
+    <w:lvl w:ilvl="4" w:tplc="0C0A0003" w:tentative="1">
+      <w:start w:val="1"/>
+      <w:numFmt w:val="bullet"/>
+      <w:lvlText w:val="o"/>
+      <w:lvlJc w:val="left"/>
+      <w:pPr>
+        <w:ind w:left="3600" w:hanging="360"/>
+      </w:pPr>
+      <w:rPr>
+        <w:rFonts w:ascii="Courier New" w:hAnsi="Courier New" w:cs="Courier New" w:hint="default"/>
+      </w:rPr>
+    </w:lvl>
+    <w:lvl w:ilvl="5" w:tplc="0C0A0005" w:tentative="1">
+      <w:start w:val="1"/>
+      <w:numFmt w:val="bullet"/>
+      <w:lvlText w:val=""/>
+      <w:lvlJc w:val="left"/>
+      <w:pPr>
+        <w:ind w:left="4320" w:hanging="360"/>
+      </w:pPr>
+      <w:rPr>
+        <w:rFonts w:ascii="Wingdings" w:hAnsi="Wingdings" w:hint="default"/>
+      </w:rPr>
+    </w:lvl>
+    <w:lvl w:ilvl="6" w:tplc="0C0A0001" w:tentative="1">
+      <w:start w:val="1"/>
+      <w:numFmt w:val="bullet"/>
+      <w:lvlText w:val=""/>
+      <w:lvlJc w:val="left"/>
+      <w:pPr>
+        <w:ind w:left="5040" w:hanging="360"/>
+      </w:pPr>
+      <w:rPr>
+        <w:rFonts w:ascii="Symbol" w:hAnsi="Symbol" w:hint="default"/>
+      </w:rPr>
+    </w:lvl>
+    <w:lvl w:ilvl="7" w:tplc="0C0A0003" w:tentative="1">
+      <w:start w:val="1"/>
+      <w:numFmt w:val="bullet"/>
+      <w:lvlText w:val="o"/>
+      <w:lvlJc w:val="left"/>
+      <w:pPr>
+        <w:ind w:left="5760" w:hanging="360"/>
+      </w:pPr>
+      <w:rPr>
+        <w:rFonts w:ascii="Courier New" w:hAnsi="Courier New" w:cs="Courier New" w:hint="default"/>
+      </w:rPr>
+    </w:lvl>
+    <w:lvl w:ilvl="8" w:tplc="0C0A0005" w:tentative="1">
+      <w:start w:val="1"/>
+      <w:numFmt w:val="bullet"/>
+      <w:lvlText w:val=""/>
+      <w:lvlJc w:val="left"/>
+      <w:pPr>
+        <w:ind w:left="6480" w:hanging="360"/>
+      </w:pPr>
+      <w:rPr>
+        <w:rFonts w:ascii="Wingdings" w:hAnsi="Wingdings" w:hint="default"/>
+      </w:rPr>
+    </w:lvl>
+  </w:abstractNum>
+  <w:num w:numId="1" w16cid:durableId="33045365">
+    <w:abstractNumId w:val="2"/>
+  </w:num>
+  <w:num w:numId="2" w16cid:durableId="363218841">
+    <w:abstractNumId w:val="4"/>
+  </w:num>
+  <w:num w:numId="3" w16cid:durableId="222300370">
+    <w:abstractNumId w:val="1"/>
+  </w:num>
+  <w:num w:numId="4" w16cid:durableId="1949196763">
+    <w:abstractNumId w:val="3"/>
+  </w:num>
+  <w:num w:numId="5" w16cid:durableId="663361108">
+    <w:abstractNumId w:val="0"/>
+  </w:num>
+</w:numbering>
 </file>
 
 <file path=word/styles.xml><?xml version="1.0" encoding="utf-8"?>
@@ -822,6 +2067,17 @@
       <w:szCs w:val="26"/>
     </w:rPr>
   </w:style>
+  <w:style w:type="paragraph" w:styleId="Prrafodelista">
+    <w:name w:val="List Paragraph"/>
+    <w:basedOn w:val="Normal"/>
+    <w:uiPriority w:val="34"/>
+    <w:qFormat/>
+    <w:rsid w:val="00832BB9"/>
+    <w:pPr>
+      <w:ind w:left="720"/>
+      <w:contextualSpacing/>
+    </w:pPr>
+  </w:style>
 </w:styles>
 </file>
 

</xml_diff>